<commit_message>
avancement au 8/12 Colin
Surtout fait la théorie et des acquisitions + réfléchi au DMA
</commit_message>
<xml_diff>
--- a/note_projet_signal.docx
+++ b/note_projet_signal.docx
@@ -105,6 +105,7 @@
             <w:tcW w:w="1509" w:type="dxa"/>
           </w:tcPr>
           <w:p>
+            <w:proofErr w:type="spellStart"/>
             <w:r>
               <w:t>A</w:t>
             </w:r>
@@ -114,6 +115,7 @@
             <w:r>
               <w:t>_exp</w:t>
             </w:r>
+            <w:proofErr w:type="spellEnd"/>
           </w:p>
         </w:tc>
         <w:tc>
@@ -176,8 +178,6 @@
             <w:r>
               <w:t>Alpha théorique</w:t>
             </w:r>
-            <w:bookmarkStart w:id="0" w:name="_GoBack"/>
-            <w:bookmarkEnd w:id="0"/>
           </w:p>
         </w:tc>
         <w:tc>
@@ -213,6 +213,27 @@
       </w:tr>
     </w:tbl>
     <w:p/>
+    <w:p/>
+    <w:p>
+      <w:r>
+        <w:t xml:space="preserve">II – DMA </w:t>
+      </w:r>
+    </w:p>
+    <w:p/>
+    <w:p>
+      <w:pPr>
+        <w:pStyle w:val="Paragraphedeliste"/>
+        <w:numPr>
+          <w:ilvl w:val="0"/>
+          <w:numId w:val="1"/>
+        </w:numPr>
+      </w:pPr>
+      <w:r>
+        <w:t xml:space="preserve">Filtre RIF causal. </w:t>
+      </w:r>
+      <w:bookmarkStart w:id="0" w:name="_GoBack"/>
+      <w:bookmarkEnd w:id="0"/>
+    </w:p>
     <w:sectPr>
       <w:pgSz w:w="11900" w:h="16840"/>
       <w:pgMar w:top="1417" w:right="1417" w:bottom="1417" w:left="1417" w:header="708" w:footer="708" w:gutter="0"/>
@@ -221,6 +242,103 @@
     </w:sectPr>
   </w:body>
 </w:document>
+</file>
+
+<file path=word/numbering.xml><?xml version="1.0" encoding="utf-8"?>
+<w:numbering xmlns:wpc="http://schemas.microsoft.com/office/word/2010/wordprocessingCanvas" xmlns:cx="http://schemas.microsoft.com/office/drawing/2014/chartex" xmlns:cx1="http://schemas.microsoft.com/office/drawing/2015/9/8/chartex" xmlns:cx2="http://schemas.microsoft.com/office/drawing/2015/10/21/chartex" xmlns:cx3="http://schemas.microsoft.com/office/drawing/2016/5/9/chartex" xmlns:cx4="http://schemas.microsoft.com/office/drawing/2016/5/10/chartex" xmlns:cx5="http://schemas.microsoft.com/office/drawing/2016/5/11/chartex" xmlns:cx6="http://schemas.microsoft.com/office/drawing/2016/5/12/chartex" xmlns:cx7="http://schemas.microsoft.com/office/drawing/2016/5/13/chartex" xmlns:cx8="http://schemas.microsoft.com/office/drawing/2016/5/14/chartex" xmlns:mc="http://schemas.openxmlformats.org/markup-compatibility/2006" xmlns:aink="http://schemas.microsoft.com/office/drawing/2016/ink" xmlns:am3d="http://schemas.microsoft.com/office/drawing/2017/model3d" xmlns:o="urn:schemas-microsoft-com:office:office" xmlns:r="http://schemas.openxmlformats.org/officeDocument/2006/relationships" xmlns:m="http://schemas.openxmlformats.org/officeDocument/2006/math" xmlns:v="urn:schemas-microsoft-com:vml" xmlns:wp14="http://schemas.microsoft.com/office/word/2010/wordprocessingDrawing" xmlns:wp="http://schemas.openxmlformats.org/drawingml/2006/wordprocessingDrawing" xmlns:w10="urn:schemas-microsoft-com:office:word" xmlns:w="http://schemas.openxmlformats.org/wordprocessingml/2006/main" xmlns:w14="http://schemas.microsoft.com/office/word/2010/wordml" xmlns:w15="http://schemas.microsoft.com/office/word/2012/wordml" xmlns:w16cid="http://schemas.microsoft.com/office/word/2016/wordml/cid" xmlns:w16se="http://schemas.microsoft.com/office/word/2015/wordml/symex" xmlns:wpg="http://schemas.microsoft.com/office/word/2010/wordprocessingGroup" xmlns:wpi="http://schemas.microsoft.com/office/word/2010/wordprocessingInk" xmlns:wne="http://schemas.microsoft.com/office/word/2006/wordml" xmlns:wps="http://schemas.microsoft.com/office/word/2010/wordprocessingShape" mc:Ignorable="w14 w15 w16se w16cid wp14">
+  <w:abstractNum w:abstractNumId="0" w15:restartNumberingAfterBreak="0">
+    <w:nsid w:val="10D14448"/>
+    <w:multiLevelType w:val="hybridMultilevel"/>
+    <w:tmpl w:val="1B806956"/>
+    <w:lvl w:ilvl="0" w:tplc="040C0011">
+      <w:start w:val="1"/>
+      <w:numFmt w:val="decimal"/>
+      <w:lvlText w:val="%1)"/>
+      <w:lvlJc w:val="left"/>
+      <w:pPr>
+        <w:ind w:left="720" w:hanging="360"/>
+      </w:pPr>
+      <w:rPr>
+        <w:rFonts w:hint="default"/>
+      </w:rPr>
+    </w:lvl>
+    <w:lvl w:ilvl="1" w:tplc="040C0019" w:tentative="1">
+      <w:start w:val="1"/>
+      <w:numFmt w:val="lowerLetter"/>
+      <w:lvlText w:val="%2."/>
+      <w:lvlJc w:val="left"/>
+      <w:pPr>
+        <w:ind w:left="1440" w:hanging="360"/>
+      </w:pPr>
+    </w:lvl>
+    <w:lvl w:ilvl="2" w:tplc="040C001B" w:tentative="1">
+      <w:start w:val="1"/>
+      <w:numFmt w:val="lowerRoman"/>
+      <w:lvlText w:val="%3."/>
+      <w:lvlJc w:val="right"/>
+      <w:pPr>
+        <w:ind w:left="2160" w:hanging="180"/>
+      </w:pPr>
+    </w:lvl>
+    <w:lvl w:ilvl="3" w:tplc="040C000F" w:tentative="1">
+      <w:start w:val="1"/>
+      <w:numFmt w:val="decimal"/>
+      <w:lvlText w:val="%4."/>
+      <w:lvlJc w:val="left"/>
+      <w:pPr>
+        <w:ind w:left="2880" w:hanging="360"/>
+      </w:pPr>
+    </w:lvl>
+    <w:lvl w:ilvl="4" w:tplc="040C0019" w:tentative="1">
+      <w:start w:val="1"/>
+      <w:numFmt w:val="lowerLetter"/>
+      <w:lvlText w:val="%5."/>
+      <w:lvlJc w:val="left"/>
+      <w:pPr>
+        <w:ind w:left="3600" w:hanging="360"/>
+      </w:pPr>
+    </w:lvl>
+    <w:lvl w:ilvl="5" w:tplc="040C001B" w:tentative="1">
+      <w:start w:val="1"/>
+      <w:numFmt w:val="lowerRoman"/>
+      <w:lvlText w:val="%6."/>
+      <w:lvlJc w:val="right"/>
+      <w:pPr>
+        <w:ind w:left="4320" w:hanging="180"/>
+      </w:pPr>
+    </w:lvl>
+    <w:lvl w:ilvl="6" w:tplc="040C000F" w:tentative="1">
+      <w:start w:val="1"/>
+      <w:numFmt w:val="decimal"/>
+      <w:lvlText w:val="%7."/>
+      <w:lvlJc w:val="left"/>
+      <w:pPr>
+        <w:ind w:left="5040" w:hanging="360"/>
+      </w:pPr>
+    </w:lvl>
+    <w:lvl w:ilvl="7" w:tplc="040C0019" w:tentative="1">
+      <w:start w:val="1"/>
+      <w:numFmt w:val="lowerLetter"/>
+      <w:lvlText w:val="%8."/>
+      <w:lvlJc w:val="left"/>
+      <w:pPr>
+        <w:ind w:left="5760" w:hanging="360"/>
+      </w:pPr>
+    </w:lvl>
+    <w:lvl w:ilvl="8" w:tplc="040C001B" w:tentative="1">
+      <w:start w:val="1"/>
+      <w:numFmt w:val="lowerRoman"/>
+      <w:lvlText w:val="%9."/>
+      <w:lvlJc w:val="right"/>
+      <w:pPr>
+        <w:ind w:left="6480" w:hanging="180"/>
+      </w:pPr>
+    </w:lvl>
+  </w:abstractNum>
+  <w:num w:numId="1">
+    <w:abstractNumId w:val="0"/>
+  </w:num>
+</w:numbering>
 </file>
 
 <file path=word/styles.xml><?xml version="1.0" encoding="utf-8"?>
@@ -660,6 +778,17 @@
       </w:tblBorders>
     </w:tblPr>
   </w:style>
+  <w:style w:type="paragraph" w:styleId="Paragraphedeliste">
+    <w:name w:val="List Paragraph"/>
+    <w:basedOn w:val="Normal"/>
+    <w:uiPriority w:val="34"/>
+    <w:qFormat/>
+    <w:rsid w:val="00DC1648"/>
+    <w:pPr>
+      <w:ind w:left="720"/>
+      <w:contextualSpacing/>
+    </w:pPr>
+  </w:style>
 </w:styles>
 </file>
 

</xml_diff>